<commit_message>
params prediction, load model
</commit_message>
<xml_diff>
--- a/Documentation/Parametry.docx
+++ b/Documentation/Parametry.docx
@@ -8,6 +8,31 @@
       </w:pPr>
       <w:r>
         <w:t>Parametry neuronové sítě</w:t>
+      </w:r>
+    </w:p>
+    <w:p>
+      <w:r>
+        <w:t xml:space="preserve">Popis: </w:t>
+      </w:r>
+    </w:p>
+    <w:p>
+      <w:pPr>
+        <w:pStyle w:val="Odstavecseseznamem"/>
+        <w:numPr>
+          <w:ilvl w:val="0"/>
+          <w:numId w:val="59"/>
+        </w:numPr>
+      </w:pPr>
+      <w:r>
+        <w:t xml:space="preserve">Naučeno na </w:t>
+      </w:r>
+      <w:proofErr w:type="spellStart"/>
+      <w:r>
+        <w:t>tickeru</w:t>
+      </w:r>
+      <w:proofErr w:type="spellEnd"/>
+      <w:r>
+        <w:t xml:space="preserve"> JNJ</w:t>
       </w:r>
     </w:p>
     <w:tbl>
@@ -18,8 +43,9 @@
       </w:tblPr>
       <w:tblGrid>
         <w:gridCol w:w="989"/>
-        <w:gridCol w:w="3968"/>
-        <w:gridCol w:w="4105"/>
+        <w:gridCol w:w="2799"/>
+        <w:gridCol w:w="3032"/>
+        <w:gridCol w:w="2242"/>
       </w:tblGrid>
       <w:tr>
         <w:trPr>
@@ -53,7 +79,7 @@
         </w:tc>
         <w:tc>
           <w:tcPr>
-            <w:tcW w:w="3968" w:type="dxa"/>
+            <w:tcW w:w="2799" w:type="dxa"/>
             <w:vAlign w:val="center"/>
           </w:tcPr>
           <w:p>
@@ -120,7 +146,7 @@
         </w:tc>
         <w:tc>
           <w:tcPr>
-            <w:tcW w:w="4105" w:type="dxa"/>
+            <w:tcW w:w="3032" w:type="dxa"/>
             <w:vAlign w:val="center"/>
           </w:tcPr>
           <w:p>
@@ -150,6 +176,37 @@
             <w:proofErr w:type="spellEnd"/>
           </w:p>
         </w:tc>
+        <w:tc>
+          <w:tcPr>
+            <w:tcW w:w="2242" w:type="dxa"/>
+            <w:vAlign w:val="center"/>
+          </w:tcPr>
+          <w:p>
+            <w:pPr>
+              <w:jc w:val="center"/>
+              <w:cnfStyle w:val="100000000000" w:firstRow="1" w:lastRow="0" w:firstColumn="0" w:lastColumn="0" w:oddVBand="0" w:evenVBand="0" w:oddHBand="0" w:evenHBand="0" w:firstRowFirstColumn="0" w:firstRowLastColumn="0" w:lastRowFirstColumn="0" w:lastRowLastColumn="0"/>
+              <w:rPr>
+                <w:sz w:val="28"/>
+                <w:szCs w:val="28"/>
+              </w:rPr>
+            </w:pPr>
+            <w:r>
+              <w:rPr>
+                <w:sz w:val="28"/>
+                <w:szCs w:val="28"/>
+              </w:rPr>
+              <w:t>Nový</w:t>
+            </w:r>
+            <w:r>
+              <w:rPr>
+                <w:sz w:val="28"/>
+                <w:szCs w:val="28"/>
+              </w:rPr>
+              <w:br/>
+              <w:t>Model</w:t>
+            </w:r>
+          </w:p>
+        </w:tc>
       </w:tr>
       <w:tr>
         <w:trPr>
@@ -166,14 +223,11 @@
             <w:pPr>
               <w:jc w:val="center"/>
             </w:pPr>
-            <w:r>
-              <w:t>JNJ</w:t>
-            </w:r>
           </w:p>
         </w:tc>
         <w:tc>
           <w:tcPr>
-            <w:tcW w:w="3968" w:type="dxa"/>
+            <w:tcW w:w="2799" w:type="dxa"/>
           </w:tcPr>
           <w:p>
             <w:pPr>
@@ -202,7 +256,7 @@
         </w:tc>
         <w:tc>
           <w:tcPr>
-            <w:tcW w:w="4105" w:type="dxa"/>
+            <w:tcW w:w="3032" w:type="dxa"/>
           </w:tcPr>
           <w:p>
             <w:pPr>
@@ -274,6 +328,21 @@
             </w:r>
           </w:p>
         </w:tc>
+        <w:tc>
+          <w:tcPr>
+            <w:tcW w:w="2242" w:type="dxa"/>
+            <w:vAlign w:val="center"/>
+          </w:tcPr>
+          <w:p>
+            <w:pPr>
+              <w:jc w:val="center"/>
+              <w:cnfStyle w:val="000000100000" w:firstRow="0" w:lastRow="0" w:firstColumn="0" w:lastColumn="0" w:oddVBand="0" w:evenVBand="0" w:oddHBand="1" w:evenHBand="0" w:firstRowFirstColumn="0" w:firstRowLastColumn="0" w:lastRowFirstColumn="0" w:lastRowLastColumn="0"/>
+            </w:pPr>
+            <w:r>
+              <w:t>ANO</w:t>
+            </w:r>
+          </w:p>
+        </w:tc>
       </w:tr>
       <w:tr>
         <w:trPr>
@@ -293,7 +362,7 @@
         </w:tc>
         <w:tc>
           <w:tcPr>
-            <w:tcW w:w="3968" w:type="dxa"/>
+            <w:tcW w:w="2799" w:type="dxa"/>
           </w:tcPr>
           <w:p>
             <w:pPr>
@@ -303,10 +372,22 @@
         </w:tc>
         <w:tc>
           <w:tcPr>
-            <w:tcW w:w="4105" w:type="dxa"/>
+            <w:tcW w:w="3032" w:type="dxa"/>
           </w:tcPr>
           <w:p>
             <w:pPr>
+              <w:cnfStyle w:val="000000000000" w:firstRow="0" w:lastRow="0" w:firstColumn="0" w:lastColumn="0" w:oddVBand="0" w:evenVBand="0" w:oddHBand="0" w:evenHBand="0" w:firstRowFirstColumn="0" w:firstRowLastColumn="0" w:lastRowFirstColumn="0" w:lastRowLastColumn="0"/>
+            </w:pPr>
+          </w:p>
+        </w:tc>
+        <w:tc>
+          <w:tcPr>
+            <w:tcW w:w="2242" w:type="dxa"/>
+            <w:vAlign w:val="center"/>
+          </w:tcPr>
+          <w:p>
+            <w:pPr>
+              <w:jc w:val="center"/>
               <w:cnfStyle w:val="000000000000" w:firstRow="0" w:lastRow="0" w:firstColumn="0" w:lastColumn="0" w:oddVBand="0" w:evenVBand="0" w:oddHBand="0" w:evenHBand="0" w:firstRowFirstColumn="0" w:firstRowLastColumn="0" w:lastRowFirstColumn="0" w:lastRowLastColumn="0"/>
             </w:pPr>
           </w:p>
@@ -331,7 +412,7 @@
         </w:tc>
         <w:tc>
           <w:tcPr>
-            <w:tcW w:w="3968" w:type="dxa"/>
+            <w:tcW w:w="2799" w:type="dxa"/>
           </w:tcPr>
           <w:p>
             <w:pPr>
@@ -341,10 +422,22 @@
         </w:tc>
         <w:tc>
           <w:tcPr>
-            <w:tcW w:w="4105" w:type="dxa"/>
+            <w:tcW w:w="3032" w:type="dxa"/>
           </w:tcPr>
           <w:p>
             <w:pPr>
+              <w:cnfStyle w:val="000000100000" w:firstRow="0" w:lastRow="0" w:firstColumn="0" w:lastColumn="0" w:oddVBand="0" w:evenVBand="0" w:oddHBand="1" w:evenHBand="0" w:firstRowFirstColumn="0" w:firstRowLastColumn="0" w:lastRowFirstColumn="0" w:lastRowLastColumn="0"/>
+            </w:pPr>
+          </w:p>
+        </w:tc>
+        <w:tc>
+          <w:tcPr>
+            <w:tcW w:w="2242" w:type="dxa"/>
+            <w:vAlign w:val="center"/>
+          </w:tcPr>
+          <w:p>
+            <w:pPr>
+              <w:jc w:val="center"/>
               <w:cnfStyle w:val="000000100000" w:firstRow="0" w:lastRow="0" w:firstColumn="0" w:lastColumn="0" w:oddVBand="0" w:evenVBand="0" w:oddHBand="1" w:evenHBand="0" w:firstRowFirstColumn="0" w:firstRowLastColumn="0" w:lastRowFirstColumn="0" w:lastRowLastColumn="0"/>
             </w:pPr>
           </w:p>
@@ -4405,6 +4498,119 @@
     </w:lvl>
   </w:abstractNum>
   <w:abstractNum w:abstractNumId="31" w15:restartNumberingAfterBreak="0">
+    <w:nsid w:val="3DFC1B4B"/>
+    <w:multiLevelType w:val="hybridMultilevel"/>
+    <w:tmpl w:val="7706AC6C"/>
+    <w:lvl w:ilvl="0" w:tplc="04050001">
+      <w:start w:val="1"/>
+      <w:numFmt w:val="bullet"/>
+      <w:lvlText w:val=""/>
+      <w:lvlJc w:val="left"/>
+      <w:pPr>
+        <w:ind w:left="720" w:hanging="360"/>
+      </w:pPr>
+      <w:rPr>
+        <w:rFonts w:ascii="Symbol" w:hAnsi="Symbol" w:hint="default"/>
+      </w:rPr>
+    </w:lvl>
+    <w:lvl w:ilvl="1" w:tplc="04050003" w:tentative="1">
+      <w:start w:val="1"/>
+      <w:numFmt w:val="bullet"/>
+      <w:lvlText w:val="o"/>
+      <w:lvlJc w:val="left"/>
+      <w:pPr>
+        <w:ind w:left="1440" w:hanging="360"/>
+      </w:pPr>
+      <w:rPr>
+        <w:rFonts w:ascii="Courier New" w:hAnsi="Courier New" w:cs="Courier New" w:hint="default"/>
+      </w:rPr>
+    </w:lvl>
+    <w:lvl w:ilvl="2" w:tplc="04050005" w:tentative="1">
+      <w:start w:val="1"/>
+      <w:numFmt w:val="bullet"/>
+      <w:lvlText w:val=""/>
+      <w:lvlJc w:val="left"/>
+      <w:pPr>
+        <w:ind w:left="2160" w:hanging="360"/>
+      </w:pPr>
+      <w:rPr>
+        <w:rFonts w:ascii="Wingdings" w:hAnsi="Wingdings" w:hint="default"/>
+      </w:rPr>
+    </w:lvl>
+    <w:lvl w:ilvl="3" w:tplc="04050001" w:tentative="1">
+      <w:start w:val="1"/>
+      <w:numFmt w:val="bullet"/>
+      <w:lvlText w:val=""/>
+      <w:lvlJc w:val="left"/>
+      <w:pPr>
+        <w:ind w:left="2880" w:hanging="360"/>
+      </w:pPr>
+      <w:rPr>
+        <w:rFonts w:ascii="Symbol" w:hAnsi="Symbol" w:hint="default"/>
+      </w:rPr>
+    </w:lvl>
+    <w:lvl w:ilvl="4" w:tplc="04050003" w:tentative="1">
+      <w:start w:val="1"/>
+      <w:numFmt w:val="bullet"/>
+      <w:lvlText w:val="o"/>
+      <w:lvlJc w:val="left"/>
+      <w:pPr>
+        <w:ind w:left="3600" w:hanging="360"/>
+      </w:pPr>
+      <w:rPr>
+        <w:rFonts w:ascii="Courier New" w:hAnsi="Courier New" w:cs="Courier New" w:hint="default"/>
+      </w:rPr>
+    </w:lvl>
+    <w:lvl w:ilvl="5" w:tplc="04050005" w:tentative="1">
+      <w:start w:val="1"/>
+      <w:numFmt w:val="bullet"/>
+      <w:lvlText w:val=""/>
+      <w:lvlJc w:val="left"/>
+      <w:pPr>
+        <w:ind w:left="4320" w:hanging="360"/>
+      </w:pPr>
+      <w:rPr>
+        <w:rFonts w:ascii="Wingdings" w:hAnsi="Wingdings" w:hint="default"/>
+      </w:rPr>
+    </w:lvl>
+    <w:lvl w:ilvl="6" w:tplc="04050001" w:tentative="1">
+      <w:start w:val="1"/>
+      <w:numFmt w:val="bullet"/>
+      <w:lvlText w:val=""/>
+      <w:lvlJc w:val="left"/>
+      <w:pPr>
+        <w:ind w:left="5040" w:hanging="360"/>
+      </w:pPr>
+      <w:rPr>
+        <w:rFonts w:ascii="Symbol" w:hAnsi="Symbol" w:hint="default"/>
+      </w:rPr>
+    </w:lvl>
+    <w:lvl w:ilvl="7" w:tplc="04050003" w:tentative="1">
+      <w:start w:val="1"/>
+      <w:numFmt w:val="bullet"/>
+      <w:lvlText w:val="o"/>
+      <w:lvlJc w:val="left"/>
+      <w:pPr>
+        <w:ind w:left="5760" w:hanging="360"/>
+      </w:pPr>
+      <w:rPr>
+        <w:rFonts w:ascii="Courier New" w:hAnsi="Courier New" w:cs="Courier New" w:hint="default"/>
+      </w:rPr>
+    </w:lvl>
+    <w:lvl w:ilvl="8" w:tplc="04050005" w:tentative="1">
+      <w:start w:val="1"/>
+      <w:numFmt w:val="bullet"/>
+      <w:lvlText w:val=""/>
+      <w:lvlJc w:val="left"/>
+      <w:pPr>
+        <w:ind w:left="6480" w:hanging="360"/>
+      </w:pPr>
+      <w:rPr>
+        <w:rFonts w:ascii="Wingdings" w:hAnsi="Wingdings" w:hint="default"/>
+      </w:rPr>
+    </w:lvl>
+  </w:abstractNum>
+  <w:abstractNum w:abstractNumId="32" w15:restartNumberingAfterBreak="0">
     <w:nsid w:val="3DFF115C"/>
     <w:multiLevelType w:val="multilevel"/>
     <w:tmpl w:val="CD086BCA"/>
@@ -4553,7 +4759,7 @@
       </w:rPr>
     </w:lvl>
   </w:abstractNum>
-  <w:abstractNum w:abstractNumId="32" w15:restartNumberingAfterBreak="0">
+  <w:abstractNum w:abstractNumId="33" w15:restartNumberingAfterBreak="0">
     <w:nsid w:val="44F70A8A"/>
     <w:multiLevelType w:val="multilevel"/>
     <w:tmpl w:val="CD086BCA"/>
@@ -4702,7 +4908,7 @@
       </w:rPr>
     </w:lvl>
   </w:abstractNum>
-  <w:abstractNum w:abstractNumId="33" w15:restartNumberingAfterBreak="0">
+  <w:abstractNum w:abstractNumId="34" w15:restartNumberingAfterBreak="0">
     <w:nsid w:val="45EE70CA"/>
     <w:multiLevelType w:val="multilevel"/>
     <w:tmpl w:val="CD086BCA"/>
@@ -4851,7 +5057,7 @@
       </w:rPr>
     </w:lvl>
   </w:abstractNum>
-  <w:abstractNum w:abstractNumId="34" w15:restartNumberingAfterBreak="0">
+  <w:abstractNum w:abstractNumId="35" w15:restartNumberingAfterBreak="0">
     <w:nsid w:val="46E74435"/>
     <w:multiLevelType w:val="hybridMultilevel"/>
     <w:tmpl w:val="D7DCB9B2"/>
@@ -4964,7 +5170,7 @@
       </w:rPr>
     </w:lvl>
   </w:abstractNum>
-  <w:abstractNum w:abstractNumId="35" w15:restartNumberingAfterBreak="0">
+  <w:abstractNum w:abstractNumId="36" w15:restartNumberingAfterBreak="0">
     <w:nsid w:val="47DC7706"/>
     <w:multiLevelType w:val="hybridMultilevel"/>
     <w:tmpl w:val="CE623822"/>
@@ -5077,7 +5283,7 @@
       </w:rPr>
     </w:lvl>
   </w:abstractNum>
-  <w:abstractNum w:abstractNumId="36" w15:restartNumberingAfterBreak="0">
+  <w:abstractNum w:abstractNumId="37" w15:restartNumberingAfterBreak="0">
     <w:nsid w:val="4898254F"/>
     <w:multiLevelType w:val="hybridMultilevel"/>
     <w:tmpl w:val="E2708210"/>
@@ -5163,7 +5369,7 @@
       </w:pPr>
     </w:lvl>
   </w:abstractNum>
-  <w:abstractNum w:abstractNumId="37" w15:restartNumberingAfterBreak="0">
+  <w:abstractNum w:abstractNumId="38" w15:restartNumberingAfterBreak="0">
     <w:nsid w:val="4F286EB6"/>
     <w:multiLevelType w:val="multilevel"/>
     <w:tmpl w:val="CD086BCA"/>
@@ -5312,7 +5518,7 @@
       </w:rPr>
     </w:lvl>
   </w:abstractNum>
-  <w:abstractNum w:abstractNumId="38" w15:restartNumberingAfterBreak="0">
+  <w:abstractNum w:abstractNumId="39" w15:restartNumberingAfterBreak="0">
     <w:nsid w:val="50E52D77"/>
     <w:multiLevelType w:val="multilevel"/>
     <w:tmpl w:val="C37018A2"/>
@@ -5429,7 +5635,7 @@
       </w:pPr>
     </w:lvl>
   </w:abstractNum>
-  <w:abstractNum w:abstractNumId="39" w15:restartNumberingAfterBreak="0">
+  <w:abstractNum w:abstractNumId="40" w15:restartNumberingAfterBreak="0">
     <w:nsid w:val="55B723C6"/>
     <w:multiLevelType w:val="hybridMultilevel"/>
     <w:tmpl w:val="DABAC2CE"/>
@@ -5542,7 +5748,7 @@
       </w:rPr>
     </w:lvl>
   </w:abstractNum>
-  <w:abstractNum w:abstractNumId="40" w15:restartNumberingAfterBreak="0">
+  <w:abstractNum w:abstractNumId="41" w15:restartNumberingAfterBreak="0">
     <w:nsid w:val="56F25206"/>
     <w:multiLevelType w:val="hybridMultilevel"/>
     <w:tmpl w:val="79006270"/>
@@ -5655,7 +5861,7 @@
       </w:rPr>
     </w:lvl>
   </w:abstractNum>
-  <w:abstractNum w:abstractNumId="41" w15:restartNumberingAfterBreak="0">
+  <w:abstractNum w:abstractNumId="42" w15:restartNumberingAfterBreak="0">
     <w:nsid w:val="5A8D208B"/>
     <w:multiLevelType w:val="multilevel"/>
     <w:tmpl w:val="CD086BCA"/>
@@ -5804,7 +6010,7 @@
       </w:rPr>
     </w:lvl>
   </w:abstractNum>
-  <w:abstractNum w:abstractNumId="42" w15:restartNumberingAfterBreak="0">
+  <w:abstractNum w:abstractNumId="43" w15:restartNumberingAfterBreak="0">
     <w:nsid w:val="5AE42E64"/>
     <w:multiLevelType w:val="hybridMultilevel"/>
     <w:tmpl w:val="C2A6FFB2"/>
@@ -5917,7 +6123,7 @@
       </w:rPr>
     </w:lvl>
   </w:abstractNum>
-  <w:abstractNum w:abstractNumId="43" w15:restartNumberingAfterBreak="0">
+  <w:abstractNum w:abstractNumId="44" w15:restartNumberingAfterBreak="0">
     <w:nsid w:val="5C014A83"/>
     <w:multiLevelType w:val="multilevel"/>
     <w:tmpl w:val="A5C8687A"/>
@@ -6030,7 +6236,7 @@
       </w:pPr>
     </w:lvl>
   </w:abstractNum>
-  <w:abstractNum w:abstractNumId="44" w15:restartNumberingAfterBreak="0">
+  <w:abstractNum w:abstractNumId="45" w15:restartNumberingAfterBreak="0">
     <w:nsid w:val="5CCB2ED7"/>
     <w:multiLevelType w:val="multilevel"/>
     <w:tmpl w:val="CD086BCA"/>
@@ -6179,7 +6385,7 @@
       </w:rPr>
     </w:lvl>
   </w:abstractNum>
-  <w:abstractNum w:abstractNumId="45" w15:restartNumberingAfterBreak="0">
+  <w:abstractNum w:abstractNumId="46" w15:restartNumberingAfterBreak="0">
     <w:nsid w:val="5E0A6B83"/>
     <w:multiLevelType w:val="hybridMultilevel"/>
     <w:tmpl w:val="9E0CB448"/>
@@ -6265,7 +6471,7 @@
       </w:pPr>
     </w:lvl>
   </w:abstractNum>
-  <w:abstractNum w:abstractNumId="46" w15:restartNumberingAfterBreak="0">
+  <w:abstractNum w:abstractNumId="47" w15:restartNumberingAfterBreak="0">
     <w:nsid w:val="605C63AB"/>
     <w:multiLevelType w:val="hybridMultilevel"/>
     <w:tmpl w:val="B3C051B6"/>
@@ -6378,7 +6584,7 @@
       </w:rPr>
     </w:lvl>
   </w:abstractNum>
-  <w:abstractNum w:abstractNumId="47" w15:restartNumberingAfterBreak="0">
+  <w:abstractNum w:abstractNumId="48" w15:restartNumberingAfterBreak="0">
     <w:nsid w:val="639A5718"/>
     <w:multiLevelType w:val="hybridMultilevel"/>
     <w:tmpl w:val="24900358"/>
@@ -6491,7 +6697,7 @@
       </w:rPr>
     </w:lvl>
   </w:abstractNum>
-  <w:abstractNum w:abstractNumId="48" w15:restartNumberingAfterBreak="0">
+  <w:abstractNum w:abstractNumId="49" w15:restartNumberingAfterBreak="0">
     <w:nsid w:val="66D36BA7"/>
     <w:multiLevelType w:val="hybridMultilevel"/>
     <w:tmpl w:val="53EE5534"/>
@@ -6604,7 +6810,7 @@
       </w:rPr>
     </w:lvl>
   </w:abstractNum>
-  <w:abstractNum w:abstractNumId="49" w15:restartNumberingAfterBreak="0">
+  <w:abstractNum w:abstractNumId="50" w15:restartNumberingAfterBreak="0">
     <w:nsid w:val="6C7D46D5"/>
     <w:multiLevelType w:val="multilevel"/>
     <w:tmpl w:val="CD086BCA"/>
@@ -6753,7 +6959,7 @@
       </w:rPr>
     </w:lvl>
   </w:abstractNum>
-  <w:abstractNum w:abstractNumId="50" w15:restartNumberingAfterBreak="0">
+  <w:abstractNum w:abstractNumId="51" w15:restartNumberingAfterBreak="0">
     <w:nsid w:val="6CAF3884"/>
     <w:multiLevelType w:val="hybridMultilevel"/>
     <w:tmpl w:val="85D01BB8"/>
@@ -6866,7 +7072,7 @@
       </w:rPr>
     </w:lvl>
   </w:abstractNum>
-  <w:abstractNum w:abstractNumId="51" w15:restartNumberingAfterBreak="0">
+  <w:abstractNum w:abstractNumId="52" w15:restartNumberingAfterBreak="0">
     <w:nsid w:val="6F9A2A16"/>
     <w:multiLevelType w:val="hybridMultilevel"/>
     <w:tmpl w:val="95240FC2"/>
@@ -6979,7 +7185,7 @@
       </w:rPr>
     </w:lvl>
   </w:abstractNum>
-  <w:abstractNum w:abstractNumId="52" w15:restartNumberingAfterBreak="0">
+  <w:abstractNum w:abstractNumId="53" w15:restartNumberingAfterBreak="0">
     <w:nsid w:val="73025BED"/>
     <w:multiLevelType w:val="hybridMultilevel"/>
     <w:tmpl w:val="D068D484"/>
@@ -7092,7 +7298,7 @@
       </w:rPr>
     </w:lvl>
   </w:abstractNum>
-  <w:abstractNum w:abstractNumId="53" w15:restartNumberingAfterBreak="0">
+  <w:abstractNum w:abstractNumId="54" w15:restartNumberingAfterBreak="0">
     <w:nsid w:val="7653119D"/>
     <w:multiLevelType w:val="hybridMultilevel"/>
     <w:tmpl w:val="B29462CE"/>
@@ -7178,7 +7384,7 @@
       </w:pPr>
     </w:lvl>
   </w:abstractNum>
-  <w:abstractNum w:abstractNumId="54" w15:restartNumberingAfterBreak="0">
+  <w:abstractNum w:abstractNumId="55" w15:restartNumberingAfterBreak="0">
     <w:nsid w:val="76735C40"/>
     <w:multiLevelType w:val="hybridMultilevel"/>
     <w:tmpl w:val="B8EA7156"/>
@@ -7291,7 +7497,7 @@
       </w:rPr>
     </w:lvl>
   </w:abstractNum>
-  <w:abstractNum w:abstractNumId="55" w15:restartNumberingAfterBreak="0">
+  <w:abstractNum w:abstractNumId="56" w15:restartNumberingAfterBreak="0">
     <w:nsid w:val="76D64A1E"/>
     <w:multiLevelType w:val="hybridMultilevel"/>
     <w:tmpl w:val="3E42F048"/>
@@ -7404,7 +7610,7 @@
       </w:rPr>
     </w:lvl>
   </w:abstractNum>
-  <w:abstractNum w:abstractNumId="56" w15:restartNumberingAfterBreak="0">
+  <w:abstractNum w:abstractNumId="57" w15:restartNumberingAfterBreak="0">
     <w:nsid w:val="79BD221E"/>
     <w:multiLevelType w:val="hybridMultilevel"/>
     <w:tmpl w:val="30F6D8E4"/>
@@ -7490,7 +7696,7 @@
       </w:pPr>
     </w:lvl>
   </w:abstractNum>
-  <w:abstractNum w:abstractNumId="57" w15:restartNumberingAfterBreak="0">
+  <w:abstractNum w:abstractNumId="58" w15:restartNumberingAfterBreak="0">
     <w:nsid w:val="7FE672C3"/>
     <w:multiLevelType w:val="hybridMultilevel"/>
     <w:tmpl w:val="E162F0EA"/>
@@ -7607,16 +7813,16 @@
     <w:abstractNumId w:val="17"/>
   </w:num>
   <w:num w:numId="2" w16cid:durableId="1108617972">
-    <w:abstractNumId w:val="38"/>
+    <w:abstractNumId w:val="39"/>
   </w:num>
   <w:num w:numId="3" w16cid:durableId="1692300501">
-    <w:abstractNumId w:val="39"/>
+    <w:abstractNumId w:val="40"/>
   </w:num>
   <w:num w:numId="4" w16cid:durableId="875654513">
-    <w:abstractNumId w:val="35"/>
+    <w:abstractNumId w:val="36"/>
   </w:num>
   <w:num w:numId="5" w16cid:durableId="719287900">
-    <w:abstractNumId w:val="54"/>
+    <w:abstractNumId w:val="55"/>
   </w:num>
   <w:num w:numId="6" w16cid:durableId="1303580349">
     <w:abstractNumId w:val="19"/>
@@ -7628,7 +7834,7 @@
     <w:abstractNumId w:val="15"/>
   </w:num>
   <w:num w:numId="9" w16cid:durableId="863634254">
-    <w:abstractNumId w:val="47"/>
+    <w:abstractNumId w:val="48"/>
   </w:num>
   <w:num w:numId="10" w16cid:durableId="2056587150">
     <w:abstractNumId w:val="2"/>
@@ -7637,10 +7843,10 @@
     <w:abstractNumId w:val="14"/>
   </w:num>
   <w:num w:numId="12" w16cid:durableId="748618473">
-    <w:abstractNumId w:val="48"/>
+    <w:abstractNumId w:val="49"/>
   </w:num>
   <w:num w:numId="13" w16cid:durableId="1475486287">
-    <w:abstractNumId w:val="51"/>
+    <w:abstractNumId w:val="52"/>
   </w:num>
   <w:num w:numId="14" w16cid:durableId="1965233253">
     <w:abstractNumId w:val="7"/>
@@ -7655,28 +7861,28 @@
     <w:abstractNumId w:val="29"/>
   </w:num>
   <w:num w:numId="18" w16cid:durableId="1895307518">
-    <w:abstractNumId w:val="55"/>
+    <w:abstractNumId w:val="56"/>
   </w:num>
   <w:num w:numId="19" w16cid:durableId="1372801933">
     <w:abstractNumId w:val="16"/>
   </w:num>
   <w:num w:numId="20" w16cid:durableId="13385117">
-    <w:abstractNumId w:val="57"/>
+    <w:abstractNumId w:val="58"/>
   </w:num>
   <w:num w:numId="21" w16cid:durableId="1546407199">
-    <w:abstractNumId w:val="46"/>
+    <w:abstractNumId w:val="47"/>
   </w:num>
   <w:num w:numId="22" w16cid:durableId="1394232165">
     <w:abstractNumId w:val="18"/>
   </w:num>
   <w:num w:numId="23" w16cid:durableId="1503660250">
-    <w:abstractNumId w:val="34"/>
+    <w:abstractNumId w:val="35"/>
   </w:num>
   <w:num w:numId="24" w16cid:durableId="750658894">
-    <w:abstractNumId w:val="40"/>
+    <w:abstractNumId w:val="41"/>
   </w:num>
   <w:num w:numId="25" w16cid:durableId="540020142">
-    <w:abstractNumId w:val="52"/>
+    <w:abstractNumId w:val="53"/>
   </w:num>
   <w:num w:numId="26" w16cid:durableId="691146409">
     <w:abstractNumId w:val="9"/>
@@ -7688,7 +7894,7 @@
     <w:abstractNumId w:val="6"/>
   </w:num>
   <w:num w:numId="29" w16cid:durableId="1114059581">
-    <w:abstractNumId w:val="50"/>
+    <w:abstractNumId w:val="51"/>
   </w:num>
   <w:num w:numId="30" w16cid:durableId="1439984778">
     <w:abstractNumId w:val="11"/>
@@ -7697,10 +7903,10 @@
     <w:abstractNumId w:val="23"/>
   </w:num>
   <w:num w:numId="32" w16cid:durableId="1258758367">
-    <w:abstractNumId w:val="37"/>
+    <w:abstractNumId w:val="38"/>
   </w:num>
   <w:num w:numId="33" w16cid:durableId="1016007665">
-    <w:abstractNumId w:val="44"/>
+    <w:abstractNumId w:val="45"/>
   </w:num>
   <w:num w:numId="34" w16cid:durableId="682166920">
     <w:abstractNumId w:val="25"/>
@@ -7709,40 +7915,40 @@
     <w:abstractNumId w:val="28"/>
   </w:num>
   <w:num w:numId="36" w16cid:durableId="1307010756">
-    <w:abstractNumId w:val="32"/>
+    <w:abstractNumId w:val="33"/>
   </w:num>
   <w:num w:numId="37" w16cid:durableId="794903941">
     <w:abstractNumId w:val="27"/>
   </w:num>
   <w:num w:numId="38" w16cid:durableId="1434788821">
-    <w:abstractNumId w:val="41"/>
+    <w:abstractNumId w:val="42"/>
   </w:num>
   <w:num w:numId="39" w16cid:durableId="1508130274">
-    <w:abstractNumId w:val="31"/>
+    <w:abstractNumId w:val="32"/>
   </w:num>
   <w:num w:numId="40" w16cid:durableId="402680503">
     <w:abstractNumId w:val="24"/>
   </w:num>
   <w:num w:numId="41" w16cid:durableId="451560303">
-    <w:abstractNumId w:val="33"/>
+    <w:abstractNumId w:val="34"/>
   </w:num>
   <w:num w:numId="42" w16cid:durableId="409430724">
     <w:abstractNumId w:val="26"/>
   </w:num>
   <w:num w:numId="43" w16cid:durableId="13531880">
-    <w:abstractNumId w:val="45"/>
+    <w:abstractNumId w:val="46"/>
   </w:num>
   <w:num w:numId="44" w16cid:durableId="677388429">
-    <w:abstractNumId w:val="56"/>
+    <w:abstractNumId w:val="57"/>
   </w:num>
   <w:num w:numId="45" w16cid:durableId="607658447">
-    <w:abstractNumId w:val="36"/>
+    <w:abstractNumId w:val="37"/>
   </w:num>
   <w:num w:numId="46" w16cid:durableId="1576012182">
-    <w:abstractNumId w:val="53"/>
+    <w:abstractNumId w:val="54"/>
   </w:num>
   <w:num w:numId="47" w16cid:durableId="1210678930">
-    <w:abstractNumId w:val="49"/>
+    <w:abstractNumId w:val="50"/>
   </w:num>
   <w:num w:numId="48" w16cid:durableId="1060591762">
     <w:abstractNumId w:val="10"/>
@@ -7754,7 +7960,7 @@
     <w:abstractNumId w:val="13"/>
   </w:num>
   <w:num w:numId="51" w16cid:durableId="1834908869">
-    <w:abstractNumId w:val="42"/>
+    <w:abstractNumId w:val="43"/>
   </w:num>
   <w:num w:numId="52" w16cid:durableId="2135368609">
     <w:abstractNumId w:val="0"/>
@@ -7763,7 +7969,7 @@
     <w:abstractNumId w:val="4"/>
   </w:num>
   <w:num w:numId="54" w16cid:durableId="1114326277">
-    <w:abstractNumId w:val="43"/>
+    <w:abstractNumId w:val="44"/>
   </w:num>
   <w:num w:numId="55" w16cid:durableId="1268344766">
     <w:abstractNumId w:val="1"/>
@@ -7776,6 +7982,9 @@
   </w:num>
   <w:num w:numId="58" w16cid:durableId="1382285449">
     <w:abstractNumId w:val="21"/>
+  </w:num>
+  <w:num w:numId="59" w16cid:durableId="986471511">
+    <w:abstractNumId w:val="31"/>
   </w:num>
   <w:numIdMacAtCleanup w:val="53"/>
 </w:numbering>

</xml_diff>